<commit_message>
Agregando anexo del simulador final
</commit_message>
<xml_diff>
--- a/Documentación/ProyectoFinalArquitectura.docx
+++ b/Documentación/ProyectoFinalArquitectura.docx
@@ -5015,6 +5015,70 @@
     </w:p>
     <w:p>
       <w:pPr>
+        <w:jc w:val="center"/>
+        <w:rPr>
+          <w:b/>
+        </w:rPr>
+      </w:pPr>
+      <w:r>
+        <w:rPr>
+          <w:b/>
+        </w:rPr>
+        <w:drawing>
+          <wp:inline distT="0" distB="0" distL="0" distR="0" wp14:anchorId="533BBBD3" wp14:editId="55BBCBC5">
+            <wp:extent cx="5943600" cy="2700655"/>
+            <wp:effectExtent l="0" t="0" r="0" b="4445"/>
+            <wp:docPr id="8" name="Imagen 8"/>
+            <wp:cNvGraphicFramePr>
+              <a:graphicFrameLocks xmlns:a="http://schemas.openxmlformats.org/drawingml/2006/main" noChangeAspect="1"/>
+            </wp:cNvGraphicFramePr>
+            <a:graphic xmlns:a="http://schemas.openxmlformats.org/drawingml/2006/main">
+              <a:graphicData uri="http://schemas.openxmlformats.org/drawingml/2006/picture">
+                <pic:pic xmlns:pic="http://schemas.openxmlformats.org/drawingml/2006/picture">
+                  <pic:nvPicPr>
+                    <pic:cNvPr id="1" name=""/>
+                    <pic:cNvPicPr/>
+                  </pic:nvPicPr>
+                  <pic:blipFill>
+                    <a:blip r:embed="rId15"/>
+                    <a:stretch>
+                      <a:fillRect/>
+                    </a:stretch>
+                  </pic:blipFill>
+                  <pic:spPr>
+                    <a:xfrm>
+                      <a:off x="0" y="0"/>
+                      <a:ext cx="5943600" cy="2700655"/>
+                    </a:xfrm>
+                    <a:prstGeom prst="rect">
+                      <a:avLst/>
+                    </a:prstGeom>
+                  </pic:spPr>
+                </pic:pic>
+              </a:graphicData>
+            </a:graphic>
+          </wp:inline>
+        </w:drawing>
+      </w:r>
+    </w:p>
+    <w:p>
+      <w:pPr>
+        <w:jc w:val="center"/>
+        <w:rPr>
+          <w:b/>
+        </w:rPr>
+      </w:pPr>
+      <w:r>
+        <w:rPr>
+          <w:b/>
+        </w:rPr>
+        <w:t>Fig. 6: Versión final del simulador</w:t>
+      </w:r>
+      <w:bookmarkStart w:id="13" w:name="_GoBack"/>
+      <w:bookmarkEnd w:id="13"/>
+    </w:p>
+    <w:p>
+      <w:pPr>
         <w:pStyle w:val="Ttulo1"/>
         <w:numPr>
           <w:ilvl w:val="0"/>
@@ -5028,7 +5092,7 @@
           <w:szCs w:val="24"/>
         </w:rPr>
       </w:pPr>
-      <w:bookmarkStart w:id="13" w:name="_Toc216657871"/>
+      <w:bookmarkStart w:id="14" w:name="_Toc216657871"/>
       <w:r>
         <w:rPr>
           <w:rFonts w:ascii="Times New Roman" w:hAnsi="Times New Roman" w:cs="Times New Roman"/>
@@ -5039,7 +5103,7 @@
         </w:rPr>
         <w:t>DISCUSIÓN</w:t>
       </w:r>
-      <w:bookmarkEnd w:id="13"/>
+      <w:bookmarkEnd w:id="14"/>
     </w:p>
     <w:p>
       <w:r>
@@ -5048,21 +5112,13 @@
     </w:p>
     <w:p>
       <w:r>
+        <w:lastRenderedPageBreak/>
         <w:t>El modelo de Von Neumann, caracterizado por el uso de una sola memoria y un único bus para datos e instrucciones, ofrece simplicidad y flexibilidad en el diseño. Sin embargo, esta misma característica da lugar al conocido “cuello de botella de Von Neumann”, que limita el rendimiento en aplicaciones intensivas. Por su parte, la arquitectura Harvard, al separar físicamente la memoria de datos y de instrucciones, logra un mayor paralelismo y eficiencia, especialmente en sistemas embebidos y aplicaciones en tiempo real, aunque a costa de una mayor complejidad de diseño y menor flexibilidad.</w:t>
       </w:r>
     </w:p>
     <w:p>
       <w:r>
-        <w:t xml:space="preserve">Las arquitecturas híbridas surgen como una solución intermedia, combinando la simplicidad de Von Neumann con el rendimiento de Harvard. Este enfoque permite optimizar el acceso a memoria mediante el uso de cachés separadas y técnicas avanzadas de gestión, lo que resulta fundamental en arquitecturas modernas como x86. En este contexto, la integración de </w:t>
-      </w:r>
-      <w:r>
-        <w:lastRenderedPageBreak/>
-        <w:t>memoria caché y memo</w:t>
-      </w:r>
-      <w:bookmarkStart w:id="14" w:name="_GoBack"/>
-      <w:bookmarkEnd w:id="14"/>
-      <w:r>
-        <w:t>ria virtual se convierte en un elemento clave para mejorar el desempeño del sistema, ocultando latencias y administrando de forma eficiente los recursos disponibles.</w:t>
+        <w:t>Las arquitecturas híbridas surgen como una solución intermedia, combinando la simplicidad de Von Neumann con el rendimiento de Harvard. Este enfoque permite optimizar el acceso a memoria mediante el uso de cachés separadas y técnicas avanzadas de gestión, lo que resulta fundamental en arquitecturas modernas como x86. En este contexto, la integración de memoria caché y memoria virtual se convierte en un elemento clave para mejorar el desempeño del sistema, ocultando latencias y administrando de forma eficiente los recursos disponibles.</w:t>
       </w:r>
     </w:p>
     <w:p>
@@ -5112,7 +5168,11 @@
         </w:rPr>
       </w:pPr>
       <w:r>
-        <w:t xml:space="preserve">En resumen, la arquitectura de computadoras ha evolucionado desde modelos pioneros como Von Neumann y Harvard hasta arquitecturas avanzadas como x86, que integran componentes eficientes para manejar demandas modernas. El modelo Von Neumann destaca por su versatilidad, mientras que Harvard por su rendimiento en aplicaciones específicas. La comparativa revela que las híbridas son ideales para el equilibrio. El simulador diseñado refuerza estos conceptos, demostrando la importancia de caches y memoria virtual. En el futuro, con avances en IA y computación cuántica, estas arquitecturas continuarán adaptándose, impulsando innovaciones tecnológicas. </w:t>
+        <w:t xml:space="preserve">En resumen, la arquitectura de computadoras ha evolucionado desde modelos pioneros como Von Neumann y Harvard hasta arquitecturas avanzadas como x86, que integran componentes eficientes para manejar demandas modernas. El modelo Von Neumann destaca por su versatilidad, mientras que Harvard por su rendimiento en aplicaciones específicas. La </w:t>
+      </w:r>
+      <w:r>
+        <w:lastRenderedPageBreak/>
+        <w:t xml:space="preserve">comparativa revela que las híbridas son ideales para el equilibrio. El simulador diseñado refuerza estos conceptos, demostrando la importancia de caches y memoria virtual. En el futuro, con avances en IA y computación cuántica, estas arquitecturas continuarán adaptándose, impulsando innovaciones tecnológicas. </w:t>
       </w:r>
     </w:p>
     <w:p>
@@ -5221,7 +5281,6 @@
         <w:rPr>
           <w:lang w:val="en-US"/>
         </w:rPr>
-        <w:lastRenderedPageBreak/>
         <w:t xml:space="preserve">Burks, A. W., </w:t>
       </w:r>
       <w:proofErr w:type="spellStart"/>
@@ -5478,7 +5537,7 @@
       </w:pPr>
     </w:p>
     <w:sectPr>
-      <w:footerReference w:type="default" r:id="rId15"/>
+      <w:footerReference w:type="default" r:id="rId16"/>
       <w:pgSz w:w="12240" w:h="15840"/>
       <w:pgMar w:top="1440" w:right="1440" w:bottom="1440" w:left="1440" w:header="708" w:footer="708" w:gutter="0"/>
       <w:pgNumType w:start="1"/>
@@ -5545,7 +5604,7 @@
             <w:noProof/>
             <w:lang w:val="es-ES"/>
           </w:rPr>
-          <w:t>9</w:t>
+          <w:t>13</w:t>
         </w:r>
         <w:r>
           <w:fldChar w:fldCharType="end"/>
@@ -9240,7 +9299,7 @@
 </file>
 
 <file path=customXml/itemProps1.xml><?xml version="1.0" encoding="utf-8"?>
-<ds:datastoreItem xmlns:ds="http://schemas.openxmlformats.org/officeDocument/2006/customXml" ds:itemID="{B2CDB49F-0F3D-4D9B-A6BB-E577E20DA526}">
+<ds:datastoreItem xmlns:ds="http://schemas.openxmlformats.org/officeDocument/2006/customXml" ds:itemID="{D81D278D-AADC-49EF-AC65-C6AF409FABDF}">
   <ds:schemaRefs>
     <ds:schemaRef ds:uri="http://schemas.openxmlformats.org/officeDocument/2006/bibliography"/>
   </ds:schemaRefs>

</xml_diff>